<commit_message>
subiendo ejemplos de perceptron
</commit_message>
<xml_diff>
--- a/red-hamming/Red_Neuronal_Hamming.docx
+++ b/red-hamming/Red_Neuronal_Hamming.docx
@@ -17,18 +17,8 @@
           <w:color w:val="auto"/>
           <w:lang w:val="es-MX"/>
         </w:rPr>
-        <w:t xml:space="preserve">Red Neuronal de </w:t>
+        <w:t>Red Neuronal de Hamming</w:t>
       </w:r>
-      <w:proofErr w:type="spellStart"/>
-      <w:r>
-        <w:rPr>
-          <w:rFonts w:ascii="Times New Roman" w:hAnsi="Times New Roman" w:cs="Times New Roman"/>
-          <w:color w:val="auto"/>
-          <w:lang w:val="es-MX"/>
-        </w:rPr>
-        <w:t>Hamming</w:t>
-      </w:r>
-      <w:proofErr w:type="spellEnd"/>
     </w:p>
     <w:p>
       <w:pPr>
@@ -61,39 +51,7 @@
           <w:lang w:val="es-MX"/>
         </w:rPr>
         <w:br/>
-        <w:t xml:space="preserve">La red neuronal de </w:t>
-      </w:r>
-      <w:proofErr w:type="spellStart"/>
-      <w:r>
-        <w:rPr>
-          <w:rFonts w:ascii="Times New Roman" w:hAnsi="Times New Roman" w:cs="Times New Roman"/>
-          <w:lang w:val="es-MX"/>
-        </w:rPr>
-        <w:t>Hamming</w:t>
-      </w:r>
-      <w:proofErr w:type="spellEnd"/>
-      <w:r>
-        <w:rPr>
-          <w:rFonts w:ascii="Times New Roman" w:hAnsi="Times New Roman" w:cs="Times New Roman"/>
-          <w:lang w:val="es-MX"/>
-        </w:rPr>
-        <w:t xml:space="preserve"> es una red de tipo </w:t>
-      </w:r>
-      <w:proofErr w:type="spellStart"/>
-      <w:r>
-        <w:rPr>
-          <w:rFonts w:ascii="Times New Roman" w:hAnsi="Times New Roman" w:cs="Times New Roman"/>
-          <w:lang w:val="es-MX"/>
-        </w:rPr>
-        <w:t>autoasociativa</w:t>
-      </w:r>
-      <w:proofErr w:type="spellEnd"/>
-      <w:r>
-        <w:rPr>
-          <w:rFonts w:ascii="Times New Roman" w:hAnsi="Times New Roman" w:cs="Times New Roman"/>
-          <w:lang w:val="es-MX"/>
-        </w:rPr>
-        <w:t xml:space="preserve"> utilizada para el reconocimiento de patrones. </w:t>
+        <w:t xml:space="preserve">La red neuronal de Hamming es una red de tipo autoasociativa utilizada para el reconocimiento de patrones. </w:t>
       </w:r>
       <w:r>
         <w:rPr>
@@ -149,23 +107,7 @@
           <w:lang w:val="es-MX"/>
         </w:rPr>
         <w:br/>
-        <w:t xml:space="preserve">Implementar una red neuronal de </w:t>
-      </w:r>
-      <w:proofErr w:type="spellStart"/>
-      <w:r>
-        <w:rPr>
-          <w:rFonts w:ascii="Times New Roman" w:hAnsi="Times New Roman" w:cs="Times New Roman"/>
-          <w:lang w:val="es-MX"/>
-        </w:rPr>
-        <w:t>Hamming</w:t>
-      </w:r>
-      <w:proofErr w:type="spellEnd"/>
-      <w:r>
-        <w:rPr>
-          <w:rFonts w:ascii="Times New Roman" w:hAnsi="Times New Roman" w:cs="Times New Roman"/>
-          <w:lang w:val="es-MX"/>
-        </w:rPr>
-        <w:t xml:space="preserve"> en Python, capaz de identificar el patrón más similar entre una serie de vectores binarios de entrada, </w:t>
+        <w:t xml:space="preserve">Implementar una red neuronal de Hamming en Python, capaz de identificar el patrón más similar entre una serie de vectores binarios de entrada, </w:t>
       </w:r>
       <w:r>
         <w:rPr>
@@ -221,23 +163,7 @@
           <w:lang w:val="es-MX"/>
         </w:rPr>
         <w:br/>
-        <w:t>red-</w:t>
-      </w:r>
-      <w:proofErr w:type="spellStart"/>
-      <w:r>
-        <w:rPr>
-          <w:rFonts w:ascii="Times New Roman" w:hAnsi="Times New Roman" w:cs="Times New Roman"/>
-          <w:lang w:val="es-MX"/>
-        </w:rPr>
-        <w:t>hamming</w:t>
-      </w:r>
-      <w:proofErr w:type="spellEnd"/>
-      <w:r>
-        <w:rPr>
-          <w:rFonts w:ascii="Times New Roman" w:hAnsi="Times New Roman" w:cs="Times New Roman"/>
-          <w:lang w:val="es-MX"/>
-        </w:rPr>
-        <w:t>/</w:t>
+        <w:t>red-hamming/</w:t>
       </w:r>
       <w:r>
         <w:rPr>
@@ -261,23 +187,7 @@
           <w:lang w:val="es-MX"/>
         </w:rPr>
         <w:br/>
-        <w:t xml:space="preserve">├── </w:t>
-      </w:r>
-      <w:proofErr w:type="spellStart"/>
-      <w:r>
-        <w:rPr>
-          <w:rFonts w:ascii="Times New Roman" w:hAnsi="Times New Roman" w:cs="Times New Roman"/>
-          <w:lang w:val="es-MX"/>
-        </w:rPr>
-        <w:t>src</w:t>
-      </w:r>
-      <w:proofErr w:type="spellEnd"/>
-      <w:r>
-        <w:rPr>
-          <w:rFonts w:ascii="Times New Roman" w:hAnsi="Times New Roman" w:cs="Times New Roman"/>
-          <w:lang w:val="es-MX"/>
-        </w:rPr>
-        <w:t>/</w:t>
+        <w:t>├── src/</w:t>
       </w:r>
       <w:r>
         <w:rPr>
@@ -415,82 +325,16 @@
           <w:lang w:val="es-MX"/>
         </w:rPr>
         <w:br/>
-        <w:t xml:space="preserve">   </w:t>
+        <w:t xml:space="preserve">   python -m venv venv</w:t>
       </w:r>
-      <w:proofErr w:type="spellStart"/>
-      <w:r>
-        <w:rPr>
-          <w:rFonts w:ascii="Times New Roman" w:hAnsi="Times New Roman" w:cs="Times New Roman"/>
-          <w:lang w:val="es-MX"/>
-        </w:rPr>
-        <w:t>python</w:t>
-      </w:r>
-      <w:proofErr w:type="spellEnd"/>
-      <w:r>
-        <w:rPr>
-          <w:rFonts w:ascii="Times New Roman" w:hAnsi="Times New Roman" w:cs="Times New Roman"/>
-          <w:lang w:val="es-MX"/>
-        </w:rPr>
-        <w:t xml:space="preserve"> -m </w:t>
-      </w:r>
-      <w:proofErr w:type="spellStart"/>
-      <w:r>
-        <w:rPr>
-          <w:rFonts w:ascii="Times New Roman" w:hAnsi="Times New Roman" w:cs="Times New Roman"/>
-          <w:lang w:val="es-MX"/>
-        </w:rPr>
-        <w:t>venv</w:t>
-      </w:r>
-      <w:proofErr w:type="spellEnd"/>
-      <w:r>
-        <w:rPr>
-          <w:rFonts w:ascii="Times New Roman" w:hAnsi="Times New Roman" w:cs="Times New Roman"/>
-          <w:lang w:val="es-MX"/>
-        </w:rPr>
-        <w:t xml:space="preserve"> </w:t>
-      </w:r>
-      <w:proofErr w:type="spellStart"/>
-      <w:r>
-        <w:rPr>
-          <w:rFonts w:ascii="Times New Roman" w:hAnsi="Times New Roman" w:cs="Times New Roman"/>
-          <w:lang w:val="es-MX"/>
-        </w:rPr>
-        <w:t>venv</w:t>
-      </w:r>
-      <w:proofErr w:type="spellEnd"/>
       <w:r>
         <w:rPr>
           <w:rFonts w:ascii="Times New Roman" w:hAnsi="Times New Roman" w:cs="Times New Roman"/>
           <w:lang w:val="es-MX"/>
         </w:rPr>
         <w:br/>
-        <w:t xml:space="preserve">   </w:t>
+        <w:t xml:space="preserve">   venv\Scripts\activate</w:t>
       </w:r>
-      <w:proofErr w:type="spellStart"/>
-      <w:r>
-        <w:rPr>
-          <w:rFonts w:ascii="Times New Roman" w:hAnsi="Times New Roman" w:cs="Times New Roman"/>
-          <w:lang w:val="es-MX"/>
-        </w:rPr>
-        <w:t>venv</w:t>
-      </w:r>
-      <w:proofErr w:type="spellEnd"/>
-      <w:r>
-        <w:rPr>
-          <w:rFonts w:ascii="Times New Roman" w:hAnsi="Times New Roman" w:cs="Times New Roman"/>
-          <w:lang w:val="es-MX"/>
-        </w:rPr>
-        <w:t>\Scripts\</w:t>
-      </w:r>
-      <w:proofErr w:type="spellStart"/>
-      <w:r>
-        <w:rPr>
-          <w:rFonts w:ascii="Times New Roman" w:hAnsi="Times New Roman" w:cs="Times New Roman"/>
-          <w:lang w:val="es-MX"/>
-        </w:rPr>
-        <w:t>activate</w:t>
-      </w:r>
-      <w:proofErr w:type="spellEnd"/>
       <w:r>
         <w:rPr>
           <w:rFonts w:ascii="Times New Roman" w:hAnsi="Times New Roman" w:cs="Times New Roman"/>
@@ -512,39 +356,7 @@
           <w:lang w:val="es-MX"/>
         </w:rPr>
         <w:br/>
-        <w:t xml:space="preserve">   </w:t>
-      </w:r>
-      <w:proofErr w:type="spellStart"/>
-      <w:r>
-        <w:rPr>
-          <w:rFonts w:ascii="Times New Roman" w:hAnsi="Times New Roman" w:cs="Times New Roman"/>
-          <w:lang w:val="es-MX"/>
-        </w:rPr>
-        <w:t>pip</w:t>
-      </w:r>
-      <w:proofErr w:type="spellEnd"/>
-      <w:r>
-        <w:rPr>
-          <w:rFonts w:ascii="Times New Roman" w:hAnsi="Times New Roman" w:cs="Times New Roman"/>
-          <w:lang w:val="es-MX"/>
-        </w:rPr>
-        <w:t xml:space="preserve"> </w:t>
-      </w:r>
-      <w:proofErr w:type="spellStart"/>
-      <w:r>
-        <w:rPr>
-          <w:rFonts w:ascii="Times New Roman" w:hAnsi="Times New Roman" w:cs="Times New Roman"/>
-          <w:lang w:val="es-MX"/>
-        </w:rPr>
-        <w:t>install</w:t>
-      </w:r>
-      <w:proofErr w:type="spellEnd"/>
-      <w:r>
-        <w:rPr>
-          <w:rFonts w:ascii="Times New Roman" w:hAnsi="Times New Roman" w:cs="Times New Roman"/>
-          <w:lang w:val="es-MX"/>
-        </w:rPr>
-        <w:t xml:space="preserve"> pandas</w:t>
+        <w:t xml:space="preserve">   pip install pandas</w:t>
       </w:r>
       <w:r>
         <w:rPr>
@@ -568,23 +380,7 @@
           <w:lang w:val="es-MX"/>
         </w:rPr>
         <w:br/>
-        <w:t xml:space="preserve">   </w:t>
-      </w:r>
-      <w:proofErr w:type="spellStart"/>
-      <w:r>
-        <w:rPr>
-          <w:rFonts w:ascii="Times New Roman" w:hAnsi="Times New Roman" w:cs="Times New Roman"/>
-          <w:lang w:val="es-MX"/>
-        </w:rPr>
-        <w:t>python</w:t>
-      </w:r>
-      <w:proofErr w:type="spellEnd"/>
-      <w:r>
-        <w:rPr>
-          <w:rFonts w:ascii="Times New Roman" w:hAnsi="Times New Roman" w:cs="Times New Roman"/>
-          <w:lang w:val="es-MX"/>
-        </w:rPr>
-        <w:t xml:space="preserve"> src/main.py</w:t>
+        <w:t xml:space="preserve">   python src/main.py</w:t>
       </w:r>
       <w:r>
         <w:rPr>
@@ -702,39 +498,7 @@
           <w:rFonts w:ascii="Times New Roman" w:hAnsi="Times New Roman" w:cs="Times New Roman"/>
           <w:lang w:val="es-MX"/>
         </w:rPr>
-        <w:t xml:space="preserve">los estudiantes según el tipo de perfil profesional más cercano (desarrollador </w:t>
-      </w:r>
-      <w:proofErr w:type="spellStart"/>
-      <w:r>
-        <w:rPr>
-          <w:rFonts w:ascii="Times New Roman" w:hAnsi="Times New Roman" w:cs="Times New Roman"/>
-          <w:lang w:val="es-MX"/>
-        </w:rPr>
-        <w:t>frontend</w:t>
-      </w:r>
-      <w:proofErr w:type="spellEnd"/>
-      <w:r>
-        <w:rPr>
-          <w:rFonts w:ascii="Times New Roman" w:hAnsi="Times New Roman" w:cs="Times New Roman"/>
-          <w:lang w:val="es-MX"/>
-        </w:rPr>
-        <w:t xml:space="preserve">, </w:t>
-      </w:r>
-      <w:proofErr w:type="spellStart"/>
-      <w:r>
-        <w:rPr>
-          <w:rFonts w:ascii="Times New Roman" w:hAnsi="Times New Roman" w:cs="Times New Roman"/>
-          <w:lang w:val="es-MX"/>
-        </w:rPr>
-        <w:t>backend</w:t>
-      </w:r>
-      <w:proofErr w:type="spellEnd"/>
-      <w:r>
-        <w:rPr>
-          <w:rFonts w:ascii="Times New Roman" w:hAnsi="Times New Roman" w:cs="Times New Roman"/>
-          <w:lang w:val="es-MX"/>
-        </w:rPr>
-        <w:t>, analista, etc.).</w:t>
+        <w:t>los estudiantes según el tipo de perfil profesional más cercano (desarrollador frontend, backend, analista, etc.).</w:t>
       </w:r>
       <w:r>
         <w:rPr>
@@ -798,23 +562,7 @@
           <w:lang w:val="es-MX"/>
         </w:rPr>
         <w:br/>
-        <w:t xml:space="preserve">- main.py: ejecuta la red de </w:t>
-      </w:r>
-      <w:proofErr w:type="spellStart"/>
-      <w:r>
-        <w:rPr>
-          <w:rFonts w:ascii="Times New Roman" w:hAnsi="Times New Roman" w:cs="Times New Roman"/>
-          <w:lang w:val="es-MX"/>
-        </w:rPr>
-        <w:t>Hamming</w:t>
-      </w:r>
-      <w:proofErr w:type="spellEnd"/>
-      <w:r>
-        <w:rPr>
-          <w:rFonts w:ascii="Times New Roman" w:hAnsi="Times New Roman" w:cs="Times New Roman"/>
-          <w:lang w:val="es-MX"/>
-        </w:rPr>
-        <w:t xml:space="preserve"> y muestra el resultado de clasificación.</w:t>
+        <w:t>- main.py: ejecuta la red de Hamming y muestra el resultado de clasificación.</w:t>
       </w:r>
       <w:r>
         <w:rPr>
@@ -844,7 +592,14 @@
           <w:rFonts w:ascii="Times New Roman" w:hAnsi="Times New Roman" w:cs="Times New Roman"/>
           <w:color w:val="auto"/>
         </w:rPr>
-        <w:t xml:space="preserve">8. </w:t>
+        <w:t>9</w:t>
+      </w:r>
+      <w:r>
+        <w:rPr>
+          <w:rFonts w:ascii="Times New Roman" w:hAnsi="Times New Roman" w:cs="Times New Roman"/>
+          <w:color w:val="auto"/>
+        </w:rPr>
+        <w:t xml:space="preserve">. </w:t>
       </w:r>
       <w:r>
         <w:rPr>

</xml_diff>